<commit_message>
updated so that word doc is produced when text is written to tkinter interface
</commit_message>
<xml_diff>
--- a/demo.docx
+++ b/demo.docx
@@ -4,10 +4,42 @@
   <w:body>
     <w:p>
       <w:r>
-        <w:rPr>
-          <w:rFonts w:ascii="Calibri" w:hAnsi="Calibri"/>
-          <w:sz w:val="24"/>
-        </w:rPr>
+        <w:t>Political power beyond the state: Problematics of government</w:t>
+      </w:r>
+    </w:p>
+    <w:p>
+      <w:r>
+        <w:t xml:space="preserve"> Discipline &amp; punish: The birth of the prison</w:t>
+      </w:r>
+    </w:p>
+    <w:p>
+      <w:r>
+        <w:t xml:space="preserve"> Governmentality: Power and rule in modern society</w:t>
+      </w:r>
+    </w:p>
+    <w:p>
+      <w:r>
+        <w:t>Accounting and the construction of the governable person</w:t>
+      </w:r>
+    </w:p>
+    <w:p>
+      <w:r>
+        <w:t xml:space="preserve"> Powers of freedom: Reframing political thought</w:t>
+      </w:r>
+    </w:p>
+    <w:p>
+      <w:r>
+        <w:t xml:space="preserve"> The Foucault effect: Studies in governmentality</w:t>
+      </w:r>
+    </w:p>
+    <w:p>
+      <w:r>
+        <w:t>The subject and power</w:t>
+      </w:r>
+    </w:p>
+    <w:p>
+      <w:r>
+        <w:t>Government, authority and expertise in advanced liberalism</w:t>
       </w:r>
     </w:p>
     <w:sectPr>

</xml_diff>

<commit_message>
added some more text to the UI to make it more user friendly and commented out deubgging code
</commit_message>
<xml_diff>
--- a/demo.docx
+++ b/demo.docx
@@ -4,42 +4,12 @@
   <w:body>
     <w:p>
       <w:r>
-        <w:t>Political power beyond the state: Problematics of government</w:t>
+        <w:t>Observation of a new particle in the search for the Standard Model Higgs boson with the ATLAS detector at the LHC</w:t>
       </w:r>
     </w:p>
     <w:p>
       <w:r>
-        <w:t xml:space="preserve"> Discipline &amp; punish: The birth of the prison</w:t>
-      </w:r>
-    </w:p>
-    <w:p>
-      <w:r>
-        <w:t xml:space="preserve"> Governmentality: Power and rule in modern society</w:t>
-      </w:r>
-    </w:p>
-    <w:p>
-      <w:r>
-        <w:t>Accounting and the construction of the governable person</w:t>
-      </w:r>
-    </w:p>
-    <w:p>
-      <w:r>
-        <w:t xml:space="preserve"> Powers of freedom: Reframing political thought</w:t>
-      </w:r>
-    </w:p>
-    <w:p>
-      <w:r>
-        <w:t xml:space="preserve"> The Foucault effect: Studies in governmentality</w:t>
-      </w:r>
-    </w:p>
-    <w:p>
-      <w:r>
-        <w:t>The subject and power</w:t>
-      </w:r>
-    </w:p>
-    <w:p>
-      <w:r>
-        <w:t>Government, authority and expertise in advanced liberalism</w:t>
+        <w:t>PYTHIA 6.4 physics and manual</w:t>
       </w:r>
     </w:p>
     <w:sectPr>

</xml_diff>

<commit_message>
word export now working with white text and small type but still only saving the name of publication and not name of authors, etc., also.
</commit_message>
<xml_diff>
--- a/demo.docx
+++ b/demo.docx
@@ -4,12 +4,82 @@
   <w:body>
     <w:p>
       <w:r>
-        <w:t>Observation of a new particle in the search for the Standard Model Higgs boson with the ATLAS detector at the LHC</w:t>
+        <w:rPr>
+          <w:rFonts w:ascii="Calibri" w:hAnsi="Calibri"/>
+          <w:color w:val="FFFFFF"/>
+          <w:sz w:val="8"/>
+        </w:rPr>
+        <w:t xml:space="preserve"> Willard and Spackman's occupational therapy</w:t>
       </w:r>
     </w:p>
     <w:p>
       <w:r>
-        <w:t>PYTHIA 6.4 physics and manual</w:t>
+        <w:rPr>
+          <w:rFonts w:ascii="Calibri" w:hAnsi="Calibri"/>
+          <w:color w:val="FFFFFF"/>
+          <w:sz w:val="8"/>
+        </w:rPr>
+        <w:t xml:space="preserve"> Pedretti's Occupational Therapy-E-Book: Practice Skills for Physical Dysfunction</w:t>
+      </w:r>
+    </w:p>
+    <w:p>
+      <w:r>
+        <w:rPr>
+          <w:rFonts w:ascii="Calibri" w:hAnsi="Calibri"/>
+          <w:color w:val="FFFFFF"/>
+          <w:sz w:val="8"/>
+        </w:rPr>
+        <w:t xml:space="preserve"> Concepts of occupational therapy</w:t>
+      </w:r>
+    </w:p>
+    <w:p>
+      <w:r>
+        <w:rPr>
+          <w:rFonts w:ascii="Calibri" w:hAnsi="Calibri"/>
+          <w:color w:val="FFFFFF"/>
+          <w:sz w:val="8"/>
+        </w:rPr>
+        <w:t xml:space="preserve"> Conceptual foundations of occupational therapy practice</w:t>
+      </w:r>
+    </w:p>
+    <w:p>
+      <w:r>
+        <w:rPr>
+          <w:rFonts w:ascii="Calibri" w:hAnsi="Calibri"/>
+          <w:color w:val="FFFFFF"/>
+          <w:sz w:val="8"/>
+        </w:rPr>
+        <w:t xml:space="preserve"> Occupational therapy for children</w:t>
+      </w:r>
+    </w:p>
+    <w:p>
+      <w:r>
+        <w:rPr>
+          <w:rFonts w:ascii="Calibri" w:hAnsi="Calibri"/>
+          <w:color w:val="FFFFFF"/>
+          <w:sz w:val="8"/>
+        </w:rPr>
+        <w:t xml:space="preserve"> A model of human occupation: Theory and application</w:t>
+      </w:r>
+    </w:p>
+    <w:p>
+      <w:r>
+        <w:rPr>
+          <w:rFonts w:ascii="Calibri" w:hAnsi="Calibri"/>
+          <w:color w:val="FFFFFF"/>
+          <w:sz w:val="8"/>
+        </w:rPr>
+        <w:t>Adult norms for the Box and Block Test of manual dexterity</w:t>
+      </w:r>
+    </w:p>
+    <w:p>
+      <w:r>
+        <w:rPr>
+          <w:rFonts w:ascii="Calibri" w:hAnsi="Calibri"/>
+          <w:color w:val="FFFFFF"/>
+          <w:sz w:val="8"/>
+        </w:rPr>
+        <w:t>Relative contributions of neural mechanisms versus muscle mechanics in promoting finger extension deficits following stroke</w:t>
       </w:r>
     </w:p>
     <w:sectPr>

</xml_diff>

<commit_message>
Changed UI to PyQt4; Fixed XML balking at weird characters
</commit_message>
<xml_diff>
--- a/demo.docx
+++ b/demo.docx
@@ -9,7 +9,7 @@
           <w:color w:val="FFFFFF"/>
           <w:sz w:val="8"/>
         </w:rPr>
-        <w:t xml:space="preserve"> Willard and Spackman's occupational therapy</w:t>
+        <w:t>A new approach to defining functional ability in ankylosing spondylitis: the development of the Bath Ankylosing Spondylitis Functional Index.</w:t>
       </w:r>
     </w:p>
     <w:p>
@@ -19,7 +19,7 @@
           <w:color w:val="FFFFFF"/>
           <w:sz w:val="8"/>
         </w:rPr>
-        <w:t xml:space="preserve"> Pedretti's Occupational Therapy-E-Book: Practice Skills for Physical Dysfunction</w:t>
+        <w:t xml:space="preserve"> The European Spondylarthropathy Study Group preliminary criteria for the classification of spondylarthropathy</w:t>
       </w:r>
     </w:p>
     <w:p>
@@ -29,7 +29,7 @@
           <w:color w:val="FFFFFF"/>
           <w:sz w:val="8"/>
         </w:rPr>
-        <w:t xml:space="preserve"> Concepts of occupational therapy</w:t>
+        <w:t>The development of Assessment of Spondyloarthritis International Society (ASAS) classification criteria for axial spondyloarthritis (part II): validation and final selection</w:t>
       </w:r>
     </w:p>
     <w:p>
@@ -39,7 +39,7 @@
           <w:color w:val="FFFFFF"/>
           <w:sz w:val="8"/>
         </w:rPr>
-        <w:t xml:space="preserve"> Conceptual foundations of occupational therapy practice</w:t>
+        <w:t>Defining spinal mobility in ankylosing spondylitis (AS). The Bath AS Metrology Index.</w:t>
       </w:r>
     </w:p>
     <w:p>
@@ -49,7 +49,7 @@
           <w:color w:val="FFFFFF"/>
           <w:sz w:val="8"/>
         </w:rPr>
-        <w:t xml:space="preserve"> Occupational therapy for children</w:t>
+        <w:t>Ankylosing spondylitis</w:t>
       </w:r>
     </w:p>
     <w:p>
@@ -59,7 +59,7 @@
           <w:color w:val="FFFFFF"/>
           <w:sz w:val="8"/>
         </w:rPr>
-        <w:t xml:space="preserve"> A model of human occupation: Theory and application</w:t>
+        <w:t>Criteria of the classification of spondylarthropathies</w:t>
       </w:r>
     </w:p>
     <w:p>
@@ -69,17 +69,7 @@
           <w:color w:val="FFFFFF"/>
           <w:sz w:val="8"/>
         </w:rPr>
-        <w:t>Adult norms for the Box and Block Test of manual dexterity</w:t>
-      </w:r>
-    </w:p>
-    <w:p>
-      <w:r>
-        <w:rPr>
-          <w:rFonts w:ascii="Calibri" w:hAnsi="Calibri"/>
-          <w:color w:val="FFFFFF"/>
-          <w:sz w:val="8"/>
-        </w:rPr>
-        <w:t>Relative contributions of neural mechanisms versus muscle mechanics in promoting finger extension deficits following stroke</w:t>
+        <w:t>Treatment of active ankylosing spondylitis with infliximab: a randomised controlled multicentre trial</w:t>
       </w:r>
     </w:p>
     <w:sectPr>

</xml_diff>

<commit_message>
Added no UI version
</commit_message>
<xml_diff>
--- a/demo.docx
+++ b/demo.docx
@@ -9,67 +9,37 @@
           <w:color w:val="FFFFFF"/>
           <w:sz w:val="8"/>
         </w:rPr>
-        <w:t>A new approach to defining functional ability in ankylosing spondylitis: the development of the Bath Ankylosing Spondylitis Functional Index.</w:t>
-      </w:r>
-    </w:p>
-    <w:p>
-      <w:r>
-        <w:rPr>
-          <w:rFonts w:ascii="Calibri" w:hAnsi="Calibri"/>
-          <w:color w:val="FFFFFF"/>
-          <w:sz w:val="8"/>
-        </w:rPr>
-        <w:t xml:space="preserve"> The European Spondylarthropathy Study Group preliminary criteria for the classification of spondylarthropathy</w:t>
-      </w:r>
-    </w:p>
-    <w:p>
-      <w:r>
-        <w:rPr>
-          <w:rFonts w:ascii="Calibri" w:hAnsi="Calibri"/>
-          <w:color w:val="FFFFFF"/>
-          <w:sz w:val="8"/>
-        </w:rPr>
-        <w:t>The development of Assessment of Spondyloarthritis International Society (ASAS) classification criteria for axial spondyloarthritis (part II): validation and final selection</w:t>
-      </w:r>
-    </w:p>
-    <w:p>
-      <w:r>
-        <w:rPr>
-          <w:rFonts w:ascii="Calibri" w:hAnsi="Calibri"/>
-          <w:color w:val="FFFFFF"/>
-          <w:sz w:val="8"/>
-        </w:rPr>
-        <w:t>Defining spinal mobility in ankylosing spondylitis (AS). The Bath AS Metrology Index.</w:t>
-      </w:r>
-    </w:p>
-    <w:p>
-      <w:r>
-        <w:rPr>
-          <w:rFonts w:ascii="Calibri" w:hAnsi="Calibri"/>
-          <w:color w:val="FFFFFF"/>
-          <w:sz w:val="8"/>
-        </w:rPr>
-        <w:t>Ankylosing spondylitis</w:t>
-      </w:r>
-    </w:p>
-    <w:p>
-      <w:r>
-        <w:rPr>
-          <w:rFonts w:ascii="Calibri" w:hAnsi="Calibri"/>
-          <w:color w:val="FFFFFF"/>
-          <w:sz w:val="8"/>
-        </w:rPr>
-        <w:t>Criteria of the classification of spondylarthropathies</w:t>
-      </w:r>
-    </w:p>
-    <w:p>
-      <w:r>
-        <w:rPr>
-          <w:rFonts w:ascii="Calibri" w:hAnsi="Calibri"/>
-          <w:color w:val="FFFFFF"/>
-          <w:sz w:val="8"/>
-        </w:rPr>
-        <w:t>Treatment of active ankylosing spondylitis with infliximab: a randomised controlled multicentre trial</w:t>
+        <w:t>G Mazzanti, F Menniti-Ippolito, PA Moro… - European journal of …, 2009 - Springer</w:t>
+        <w:br/>
+        <w:t>Hepatotoxicity from green tea: a review of the literature and two unpublished cases</w:t>
+        <w:br/>
+        <w:br/>
+        <w:t>HL Bonkovsky - Annals of internal medicine, 2006 - ncbi.nlm.nih.gov</w:t>
+        <w:br/>
+        <w:t xml:space="preserve"> Hepatotoxicity associated with supplements containing Chinese green tea (Camellia sinensis).</w:t>
+        <w:br/>
+        <w:t>TL Fong, KC Klontz, A Canas-Coto, SJ Casper… - The American journal of …, 2010 - nature.com</w:t>
+        <w:br/>
+        <w:t>Hepatotoxicity due to hydroxycut: a case series</w:t>
+        <w:br/>
+        <w:br/>
+        <w:t>CH Hsu, TH Tsai, YH Kao, KC Hwang… - Clinical …, 2008 - clinicalnutritionjournal.com</w:t>
+        <w:br/>
+        <w:t>Effect of green tea extract on obese women: a randomized, double-blind, placebo-controlled clinical trial</w:t>
+        <w:br/>
+        <w:br/>
+        <w:t>L Dara, J Hewett, JK Lim - World journal of gastroenterology: WJG, 2008 - ncbi.nlm.nih.gov</w:t>
+        <w:br/>
+        <w:t xml:space="preserve"> Hydroxycut hepatotoxicity: a case series and review of liver toxicity from herbal weight loss supplements</w:t>
+        <w:br/>
+        <w:t>M Molinari, KDS Watt, T Kruszyna, R Nelson… - Liver …, 2006 - Wiley Online Library</w:t>
+        <w:br/>
+        <w:t xml:space="preserve"> Acute liver failure induced by green tea extracts: case report and review of the literature</w:t>
+        <w:br/>
+        <w:t>M Jimenez-Saenz… - Journal of hepatology, 2006 - Elsevier</w:t>
+        <w:br/>
+        <w:t xml:space="preserve"> Acute hepatitis associated with the use of green tea infusions</w:t>
+        <w:br/>
       </w:r>
     </w:p>
     <w:sectPr>

</xml_diff>